<commit_message>
Funcionalidad para descargar el reporte 2
</commit_message>
<xml_diff>
--- a/storage/app/plantillas/plan-familiar.docx
+++ b/storage/app/plantillas/plan-familiar.docx
@@ -401,16 +401,7 @@
                 <w:sz w:val="21"/>
                 <w:szCs w:val="21"/>
               </w:rPr>
-              <w:t>$</w:t>
-            </w:r>
-            <w:r>
-              <w:rPr>
-                <w:rFonts w:ascii="Consolas" w:hAnsi="Consolas"/>
-                <w:color w:val="111827"/>
-                <w:sz w:val="21"/>
-                <w:szCs w:val="21"/>
-              </w:rPr>
-              <w:t>{amenazas}</w:t>
+              <w:t>${amenazas}</w:t>
             </w:r>
           </w:p>
         </w:tc>
@@ -503,24 +494,25 @@
     <w:tbl>
       <w:tblPr>
         <w:tblStyle w:val="Tablaconcuadrcula"/>
-        <w:tblW w:w="0" w:type="auto"/>
-        <w:tblInd w:w="-856" w:type="dxa"/>
+        <w:tblW w:w="11057" w:type="dxa"/>
+        <w:tblInd w:w="-1281" w:type="dxa"/>
+        <w:tblLayout w:type="fixed"/>
         <w:tblLook w:val="04A0" w:firstRow="1" w:lastRow="0" w:firstColumn="1" w:lastColumn="0" w:noHBand="0" w:noVBand="1"/>
       </w:tblPr>
       <w:tblGrid>
-        <w:gridCol w:w="670"/>
-        <w:gridCol w:w="419"/>
-        <w:gridCol w:w="461"/>
-        <w:gridCol w:w="449"/>
-        <w:gridCol w:w="768"/>
-        <w:gridCol w:w="665"/>
-        <w:gridCol w:w="822"/>
-        <w:gridCol w:w="852"/>
-        <w:gridCol w:w="766"/>
-        <w:gridCol w:w="1105"/>
-        <w:gridCol w:w="956"/>
-        <w:gridCol w:w="478"/>
-        <w:gridCol w:w="939"/>
+        <w:gridCol w:w="992"/>
+        <w:gridCol w:w="568"/>
+        <w:gridCol w:w="709"/>
+        <w:gridCol w:w="567"/>
+        <w:gridCol w:w="708"/>
+        <w:gridCol w:w="709"/>
+        <w:gridCol w:w="851"/>
+        <w:gridCol w:w="850"/>
+        <w:gridCol w:w="851"/>
+        <w:gridCol w:w="992"/>
+        <w:gridCol w:w="1134"/>
+        <w:gridCol w:w="709"/>
+        <w:gridCol w:w="1417"/>
       </w:tblGrid>
       <w:tr>
         <w:trPr>
@@ -528,135 +520,275 @@
         </w:trPr>
         <w:tc>
           <w:tcPr>
-            <w:tcW w:w="670" w:type="dxa"/>
-          </w:tcPr>
-          <w:p>
-            <w:r>
+            <w:tcW w:w="992" w:type="dxa"/>
+          </w:tcPr>
+          <w:p>
+            <w:pPr>
+              <w:rPr>
+                <w:sz w:val="18"/>
+                <w:szCs w:val="18"/>
+              </w:rPr>
+            </w:pPr>
+            <w:r>
+              <w:rPr>
+                <w:sz w:val="18"/>
+                <w:szCs w:val="18"/>
+              </w:rPr>
               <w:t>Nombres y Apellidos</w:t>
             </w:r>
           </w:p>
         </w:tc>
         <w:tc>
           <w:tcPr>
-            <w:tcW w:w="419" w:type="dxa"/>
-          </w:tcPr>
-          <w:p>
-            <w:r>
+            <w:tcW w:w="568" w:type="dxa"/>
+          </w:tcPr>
+          <w:p>
+            <w:pPr>
+              <w:rPr>
+                <w:sz w:val="18"/>
+                <w:szCs w:val="18"/>
+              </w:rPr>
+            </w:pPr>
+            <w:r>
+              <w:rPr>
+                <w:sz w:val="18"/>
+                <w:szCs w:val="18"/>
+              </w:rPr>
               <w:t>PCD</w:t>
             </w:r>
           </w:p>
         </w:tc>
         <w:tc>
           <w:tcPr>
-            <w:tcW w:w="461" w:type="dxa"/>
-          </w:tcPr>
-          <w:p>
-            <w:r>
+            <w:tcW w:w="709" w:type="dxa"/>
+          </w:tcPr>
+          <w:p>
+            <w:pPr>
+              <w:rPr>
+                <w:sz w:val="18"/>
+                <w:szCs w:val="18"/>
+              </w:rPr>
+            </w:pPr>
+            <w:r>
+              <w:rPr>
+                <w:sz w:val="18"/>
+                <w:szCs w:val="18"/>
+              </w:rPr>
               <w:t>Edad</w:t>
             </w:r>
           </w:p>
         </w:tc>
         <w:tc>
           <w:tcPr>
-            <w:tcW w:w="449" w:type="dxa"/>
-          </w:tcPr>
-          <w:p>
-            <w:r>
+            <w:tcW w:w="567" w:type="dxa"/>
+          </w:tcPr>
+          <w:p>
+            <w:pPr>
+              <w:rPr>
+                <w:sz w:val="18"/>
+                <w:szCs w:val="18"/>
+              </w:rPr>
+            </w:pPr>
+            <w:r>
+              <w:rPr>
+                <w:sz w:val="18"/>
+                <w:szCs w:val="18"/>
+              </w:rPr>
               <w:t>Sexo</w:t>
             </w:r>
           </w:p>
         </w:tc>
         <w:tc>
           <w:tcPr>
-            <w:tcW w:w="768" w:type="dxa"/>
-          </w:tcPr>
-          <w:p>
-            <w:r>
+            <w:tcW w:w="708" w:type="dxa"/>
+          </w:tcPr>
+          <w:p>
+            <w:pPr>
+              <w:rPr>
+                <w:sz w:val="18"/>
+                <w:szCs w:val="18"/>
+              </w:rPr>
+            </w:pPr>
+            <w:r>
+              <w:rPr>
+                <w:sz w:val="18"/>
+                <w:szCs w:val="18"/>
+              </w:rPr>
               <w:t>Parentesco</w:t>
             </w:r>
           </w:p>
         </w:tc>
         <w:tc>
           <w:tcPr>
-            <w:tcW w:w="665" w:type="dxa"/>
-          </w:tcPr>
-          <w:p>
-            <w:r>
+            <w:tcW w:w="709" w:type="dxa"/>
+          </w:tcPr>
+          <w:p>
+            <w:pPr>
+              <w:rPr>
+                <w:sz w:val="18"/>
+                <w:szCs w:val="18"/>
+              </w:rPr>
+            </w:pPr>
+            <w:r>
+              <w:rPr>
+                <w:sz w:val="18"/>
+                <w:szCs w:val="18"/>
+              </w:rPr>
               <w:t>Cuidador</w:t>
             </w:r>
           </w:p>
         </w:tc>
         <w:tc>
           <w:tcPr>
-            <w:tcW w:w="822" w:type="dxa"/>
-          </w:tcPr>
-          <w:p>
-            <w:r>
+            <w:tcW w:w="851" w:type="dxa"/>
+          </w:tcPr>
+          <w:p>
+            <w:pPr>
+              <w:rPr>
+                <w:sz w:val="18"/>
+                <w:szCs w:val="18"/>
+              </w:rPr>
+            </w:pPr>
+            <w:r>
+              <w:rPr>
+                <w:sz w:val="18"/>
+                <w:szCs w:val="18"/>
+              </w:rPr>
               <w:t>Frecuencia de necesidades especiales</w:t>
             </w:r>
           </w:p>
         </w:tc>
         <w:tc>
           <w:tcPr>
-            <w:tcW w:w="852" w:type="dxa"/>
-          </w:tcPr>
-          <w:p>
-            <w:r>
+            <w:tcW w:w="850" w:type="dxa"/>
+          </w:tcPr>
+          <w:p>
+            <w:pPr>
+              <w:rPr>
+                <w:sz w:val="18"/>
+                <w:szCs w:val="18"/>
+              </w:rPr>
+            </w:pPr>
+            <w:r>
+              <w:rPr>
+                <w:sz w:val="18"/>
+                <w:szCs w:val="18"/>
+              </w:rPr>
               <w:t>Cuenta con carnet de discapacidad</w:t>
             </w:r>
           </w:p>
         </w:tc>
         <w:tc>
           <w:tcPr>
-            <w:tcW w:w="766" w:type="dxa"/>
-          </w:tcPr>
-          <w:p>
-            <w:r>
+            <w:tcW w:w="851" w:type="dxa"/>
+          </w:tcPr>
+          <w:p>
+            <w:pPr>
+              <w:rPr>
+                <w:sz w:val="18"/>
+                <w:szCs w:val="18"/>
+              </w:rPr>
+            </w:pPr>
+            <w:r>
+              <w:rPr>
+                <w:sz w:val="18"/>
+                <w:szCs w:val="18"/>
+              </w:rPr>
               <w:t>Pertenece a algún proyecto</w:t>
             </w:r>
           </w:p>
           <w:p>
-            <w:r>
+            <w:pPr>
+              <w:rPr>
+                <w:sz w:val="18"/>
+                <w:szCs w:val="18"/>
+              </w:rPr>
+            </w:pPr>
+            <w:r>
+              <w:rPr>
+                <w:sz w:val="18"/>
+                <w:szCs w:val="18"/>
+              </w:rPr>
               <w:t>(MIES o Fundación)</w:t>
             </w:r>
           </w:p>
         </w:tc>
         <w:tc>
           <w:tcPr>
-            <w:tcW w:w="1105" w:type="dxa"/>
-          </w:tcPr>
-          <w:p>
-            <w:r>
+            <w:tcW w:w="992" w:type="dxa"/>
+          </w:tcPr>
+          <w:p>
+            <w:pPr>
+              <w:rPr>
+                <w:sz w:val="18"/>
+                <w:szCs w:val="18"/>
+              </w:rPr>
+            </w:pPr>
+            <w:r>
+              <w:rPr>
+                <w:sz w:val="18"/>
+                <w:szCs w:val="18"/>
+              </w:rPr>
               <w:t>Acciones y responsabilidades</w:t>
             </w:r>
           </w:p>
         </w:tc>
         <w:tc>
           <w:tcPr>
-            <w:tcW w:w="956" w:type="dxa"/>
-          </w:tcPr>
-          <w:p>
-            <w:r>
+            <w:tcW w:w="1134" w:type="dxa"/>
+          </w:tcPr>
+          <w:p>
+            <w:pPr>
+              <w:rPr>
+                <w:sz w:val="18"/>
+                <w:szCs w:val="18"/>
+              </w:rPr>
+            </w:pPr>
+            <w:r>
+              <w:rPr>
+                <w:sz w:val="18"/>
+                <w:szCs w:val="18"/>
+              </w:rPr>
               <w:t>Medicamentos prescritos por el médico</w:t>
             </w:r>
           </w:p>
         </w:tc>
         <w:tc>
           <w:tcPr>
-            <w:tcW w:w="478" w:type="dxa"/>
-          </w:tcPr>
-          <w:p>
-            <w:r>
+            <w:tcW w:w="709" w:type="dxa"/>
+          </w:tcPr>
+          <w:p>
+            <w:pPr>
+              <w:rPr>
+                <w:sz w:val="18"/>
+                <w:szCs w:val="18"/>
+              </w:rPr>
+            </w:pPr>
+            <w:r>
+              <w:rPr>
+                <w:sz w:val="18"/>
+                <w:szCs w:val="18"/>
+              </w:rPr>
               <w:t>Dosis</w:t>
             </w:r>
           </w:p>
         </w:tc>
         <w:tc>
           <w:tcPr>
-            <w:tcW w:w="939" w:type="dxa"/>
-          </w:tcPr>
-          <w:p>
-            <w:r>
+            <w:tcW w:w="1417" w:type="dxa"/>
+          </w:tcPr>
+          <w:p>
+            <w:pPr>
+              <w:rPr>
+                <w:sz w:val="18"/>
+                <w:szCs w:val="18"/>
+              </w:rPr>
+            </w:pPr>
+            <w:r>
+              <w:rPr>
+                <w:sz w:val="18"/>
+                <w:szCs w:val="18"/>
+              </w:rPr>
               <w:t>Observaciones</w:t>
             </w:r>
           </w:p>
@@ -668,82 +800,137 @@
         </w:trPr>
         <w:tc>
           <w:tcPr>
-            <w:tcW w:w="670" w:type="dxa"/>
-          </w:tcPr>
-          <w:p/>
-          <w:p/>
-        </w:tc>
-        <w:tc>
-          <w:tcPr>
-            <w:tcW w:w="419" w:type="dxa"/>
-          </w:tcPr>
-          <w:p/>
-        </w:tc>
-        <w:tc>
-          <w:tcPr>
-            <w:tcW w:w="461" w:type="dxa"/>
-          </w:tcPr>
-          <w:p/>
-        </w:tc>
-        <w:tc>
-          <w:tcPr>
-            <w:tcW w:w="449" w:type="dxa"/>
-          </w:tcPr>
-          <w:p/>
-        </w:tc>
-        <w:tc>
-          <w:tcPr>
-            <w:tcW w:w="768" w:type="dxa"/>
-          </w:tcPr>
-          <w:p/>
-        </w:tc>
-        <w:tc>
-          <w:tcPr>
-            <w:tcW w:w="665" w:type="dxa"/>
-          </w:tcPr>
-          <w:p/>
-        </w:tc>
-        <w:tc>
-          <w:tcPr>
-            <w:tcW w:w="822" w:type="dxa"/>
-          </w:tcPr>
-          <w:p/>
-        </w:tc>
-        <w:tc>
-          <w:tcPr>
-            <w:tcW w:w="852" w:type="dxa"/>
-          </w:tcPr>
-          <w:p/>
-        </w:tc>
-        <w:tc>
-          <w:tcPr>
-            <w:tcW w:w="766" w:type="dxa"/>
-          </w:tcPr>
-          <w:p/>
-        </w:tc>
-        <w:tc>
-          <w:tcPr>
-            <w:tcW w:w="1105" w:type="dxa"/>
-          </w:tcPr>
-          <w:p/>
-        </w:tc>
-        <w:tc>
-          <w:tcPr>
-            <w:tcW w:w="956" w:type="dxa"/>
-          </w:tcPr>
-          <w:p/>
-        </w:tc>
-        <w:tc>
-          <w:tcPr>
-            <w:tcW w:w="478" w:type="dxa"/>
-          </w:tcPr>
-          <w:p/>
-        </w:tc>
-        <w:tc>
-          <w:tcPr>
-            <w:tcW w:w="939" w:type="dxa"/>
-          </w:tcPr>
-          <w:p/>
+            <w:tcW w:w="992" w:type="dxa"/>
+          </w:tcPr>
+          <w:p/>
+          <w:p>
+            <w:r>
+              <w:t>${nombres}</w:t>
+            </w:r>
+          </w:p>
+        </w:tc>
+        <w:tc>
+          <w:tcPr>
+            <w:tcW w:w="568" w:type="dxa"/>
+          </w:tcPr>
+          <w:p>
+            <w:r>
+              <w:t>${pcd}</w:t>
+            </w:r>
+          </w:p>
+        </w:tc>
+        <w:tc>
+          <w:tcPr>
+            <w:tcW w:w="709" w:type="dxa"/>
+          </w:tcPr>
+          <w:p>
+            <w:r>
+              <w:t>${edad}</w:t>
+            </w:r>
+          </w:p>
+        </w:tc>
+        <w:tc>
+          <w:tcPr>
+            <w:tcW w:w="567" w:type="dxa"/>
+          </w:tcPr>
+          <w:p>
+            <w:r>
+              <w:rPr>
+                <w:rStyle w:val="hljs-variable"/>
+              </w:rPr>
+              <w:t>${sexo}</w:t>
+            </w:r>
+          </w:p>
+        </w:tc>
+        <w:tc>
+          <w:tcPr>
+            <w:tcW w:w="708" w:type="dxa"/>
+          </w:tcPr>
+          <w:p>
+            <w:r>
+              <w:t>${parentesco}</w:t>
+            </w:r>
+          </w:p>
+        </w:tc>
+        <w:tc>
+          <w:tcPr>
+            <w:tcW w:w="709" w:type="dxa"/>
+          </w:tcPr>
+          <w:p>
+            <w:r>
+              <w:t>${cuidador}</w:t>
+            </w:r>
+          </w:p>
+        </w:tc>
+        <w:tc>
+          <w:tcPr>
+            <w:tcW w:w="851" w:type="dxa"/>
+          </w:tcPr>
+          <w:p>
+            <w:r>
+              <w:t>${frecuencia_necesidades}</w:t>
+            </w:r>
+          </w:p>
+        </w:tc>
+        <w:tc>
+          <w:tcPr>
+            <w:tcW w:w="850" w:type="dxa"/>
+          </w:tcPr>
+          <w:p>
+            <w:r>
+              <w:t>${carnet}</w:t>
+            </w:r>
+          </w:p>
+        </w:tc>
+        <w:tc>
+          <w:tcPr>
+            <w:tcW w:w="851" w:type="dxa"/>
+          </w:tcPr>
+          <w:p>
+            <w:r>
+              <w:t>${proyecto}</w:t>
+            </w:r>
+          </w:p>
+        </w:tc>
+        <w:tc>
+          <w:tcPr>
+            <w:tcW w:w="992" w:type="dxa"/>
+          </w:tcPr>
+          <w:p>
+            <w:r>
+              <w:t>${acciones_responsabilidades}</w:t>
+            </w:r>
+          </w:p>
+        </w:tc>
+        <w:tc>
+          <w:tcPr>
+            <w:tcW w:w="1134" w:type="dxa"/>
+          </w:tcPr>
+          <w:p>
+            <w:r>
+              <w:t>${medicamentos}</w:t>
+            </w:r>
+          </w:p>
+        </w:tc>
+        <w:tc>
+          <w:tcPr>
+            <w:tcW w:w="709" w:type="dxa"/>
+          </w:tcPr>
+          <w:p>
+            <w:r>
+              <w:t>${dosis}</w:t>
+            </w:r>
+          </w:p>
+        </w:tc>
+        <w:tc>
+          <w:tcPr>
+            <w:tcW w:w="1417" w:type="dxa"/>
+          </w:tcPr>
+          <w:p>
+            <w:r>
+              <w:t>${observaciones}</w:t>
+            </w:r>
+          </w:p>
         </w:tc>
       </w:tr>
     </w:tbl>
@@ -5016,6 +5203,11 @@
       <w:contextualSpacing/>
     </w:pPr>
   </w:style>
+  <w:style w:type="character" w:customStyle="1" w:styleId="hljs-variable">
+    <w:name w:val="hljs-variable"/>
+    <w:basedOn w:val="Fuentedeprrafopredeter"/>
+    <w:rsid w:val="008E4C40"/>
+  </w:style>
 </w:styles>
 </file>
 

</xml_diff>

<commit_message>
Continuacion del ingreso de los datos en word
</commit_message>
<xml_diff>
--- a/storage/app/plantillas/plan-familiar.docx
+++ b/storage/app/plantillas/plan-familiar.docx
@@ -1969,7 +1969,11 @@
           <w:tcPr>
             <w:tcW w:w="4247" w:type="dxa"/>
           </w:tcPr>
-          <w:p/>
+          <w:p>
+            <w:r>
+              <w:t>${hospital}</w:t>
+            </w:r>
+          </w:p>
         </w:tc>
       </w:tr>
       <w:tr>
@@ -1987,7 +1991,19 @@
           <w:tcPr>
             <w:tcW w:w="4247" w:type="dxa"/>
           </w:tcPr>
-          <w:p/>
+          <w:p>
+            <w:r>
+              <w:t>${</w:t>
+            </w:r>
+            <w:proofErr w:type="spellStart"/>
+            <w:r>
+              <w:t>medico_barrio</w:t>
+            </w:r>
+            <w:proofErr w:type="spellEnd"/>
+            <w:r>
+              <w:t>}</w:t>
+            </w:r>
+          </w:p>
         </w:tc>
       </w:tr>
       <w:tr>
@@ -2005,7 +2021,17 @@
           <w:tcPr>
             <w:tcW w:w="4247" w:type="dxa"/>
           </w:tcPr>
-          <w:p/>
+          <w:p>
+            <w:r>
+              <w:t>${</w:t>
+            </w:r>
+            <w:r>
+              <w:t>familiar1</w:t>
+            </w:r>
+            <w:r>
+              <w:t>}</w:t>
+            </w:r>
+          </w:p>
         </w:tc>
       </w:tr>
       <w:tr>
@@ -2023,7 +2049,17 @@
           <w:tcPr>
             <w:tcW w:w="4247" w:type="dxa"/>
           </w:tcPr>
-          <w:p/>
+          <w:p>
+            <w:r>
+              <w:t>${</w:t>
+            </w:r>
+            <w:r>
+              <w:t>familiar2</w:t>
+            </w:r>
+            <w:r>
+              <w:t>}</w:t>
+            </w:r>
+          </w:p>
         </w:tc>
       </w:tr>
       <w:tr>
@@ -2041,7 +2077,17 @@
           <w:tcPr>
             <w:tcW w:w="4247" w:type="dxa"/>
           </w:tcPr>
-          <w:p/>
+          <w:p>
+            <w:r>
+              <w:t>${</w:t>
+            </w:r>
+            <w:r>
+              <w:t>familiar3</w:t>
+            </w:r>
+            <w:r>
+              <w:t>}</w:t>
+            </w:r>
+          </w:p>
         </w:tc>
       </w:tr>
       <w:tr>
@@ -2059,7 +2105,19 @@
           <w:tcPr>
             <w:tcW w:w="4247" w:type="dxa"/>
           </w:tcPr>
-          <w:p/>
+          <w:p>
+            <w:r>
+              <w:t>${</w:t>
+            </w:r>
+            <w:proofErr w:type="spellStart"/>
+            <w:r>
+              <w:t>upc</w:t>
+            </w:r>
+            <w:proofErr w:type="spellEnd"/>
+            <w:r>
+              <w:t>}</w:t>
+            </w:r>
+          </w:p>
         </w:tc>
       </w:tr>
       <w:tr>
@@ -2077,7 +2135,17 @@
           <w:tcPr>
             <w:tcW w:w="4247" w:type="dxa"/>
           </w:tcPr>
-          <w:p/>
+          <w:p>
+            <w:r>
+              <w:t>${</w:t>
+            </w:r>
+            <w:r>
+              <w:t>bomberos</w:t>
+            </w:r>
+            <w:r>
+              <w:t>}</w:t>
+            </w:r>
+          </w:p>
         </w:tc>
       </w:tr>
     </w:tbl>
@@ -2205,25 +2273,67 @@
           <w:tcPr>
             <w:tcW w:w="2835" w:type="dxa"/>
           </w:tcPr>
-          <w:p/>
+          <w:p>
+            <w:r>
+              <w:t>${</w:t>
+            </w:r>
+            <w:proofErr w:type="spellStart"/>
+            <w:r>
+              <w:t>Nombre_Animal</w:t>
+            </w:r>
+            <w:proofErr w:type="spellEnd"/>
+            <w:r>
+              <w:t>}</w:t>
+            </w:r>
+          </w:p>
         </w:tc>
         <w:tc>
           <w:tcPr>
             <w:tcW w:w="1699" w:type="dxa"/>
           </w:tcPr>
-          <w:p/>
+          <w:p>
+            <w:r>
+              <w:t>${</w:t>
+            </w:r>
+            <w:r>
+              <w:t>Especie</w:t>
+            </w:r>
+            <w:r>
+              <w:t>}</w:t>
+            </w:r>
+          </w:p>
         </w:tc>
         <w:tc>
           <w:tcPr>
             <w:tcW w:w="1699" w:type="dxa"/>
           </w:tcPr>
-          <w:p/>
+          <w:p>
+            <w:r>
+              <w:t>${</w:t>
+            </w:r>
+            <w:r>
+              <w:t>Raza</w:t>
+            </w:r>
+            <w:r>
+              <w:t>}</w:t>
+            </w:r>
+          </w:p>
         </w:tc>
         <w:tc>
           <w:tcPr>
             <w:tcW w:w="1699" w:type="dxa"/>
           </w:tcPr>
-          <w:p/>
+          <w:p>
+            <w:r>
+              <w:t>${</w:t>
+            </w:r>
+            <w:r>
+              <w:t>Esterilizado</w:t>
+            </w:r>
+            <w:r>
+              <w:t>}</w:t>
+            </w:r>
+          </w:p>
         </w:tc>
       </w:tr>
     </w:tbl>
@@ -2254,9 +2364,9 @@
         <w:tblLook w:val="04A0" w:firstRow="1" w:lastRow="0" w:firstColumn="1" w:lastColumn="0" w:noHBand="0" w:noVBand="1"/>
       </w:tblPr>
       <w:tblGrid>
-        <w:gridCol w:w="6658"/>
-        <w:gridCol w:w="850"/>
-        <w:gridCol w:w="6946"/>
+        <w:gridCol w:w="6355"/>
+        <w:gridCol w:w="1387"/>
+        <w:gridCol w:w="6712"/>
       </w:tblGrid>
       <w:tr>
         <w:tc>
@@ -2295,19 +2405,51 @@
           <w:tcPr>
             <w:tcW w:w="6658" w:type="dxa"/>
           </w:tcPr>
-          <w:p/>
+          <w:p>
+            <w:r>
+              <w:t>${</w:t>
+            </w:r>
+            <w:r>
+              <w:t>Detalle</w:t>
+            </w:r>
+            <w:r>
+              <w:t>}</w:t>
+            </w:r>
+          </w:p>
         </w:tc>
         <w:tc>
           <w:tcPr>
             <w:tcW w:w="850" w:type="dxa"/>
           </w:tcPr>
-          <w:p/>
+          <w:p>
+            <w:r>
+              <w:t>${</w:t>
+            </w:r>
+            <w:r>
+              <w:t>Respuesta</w:t>
+            </w:r>
+            <w:r>
+              <w:t>}</w:t>
+            </w:r>
+          </w:p>
         </w:tc>
         <w:tc>
           <w:tcPr>
             <w:tcW w:w="6946" w:type="dxa"/>
           </w:tcPr>
-          <w:p/>
+          <w:p>
+            <w:r>
+              <w:t>${</w:t>
+            </w:r>
+            <w:proofErr w:type="spellStart"/>
+            <w:r>
+              <w:t>Acciones_Vulnerabilidad</w:t>
+            </w:r>
+            <w:proofErr w:type="spellEnd"/>
+            <w:r>
+              <w:t>}</w:t>
+            </w:r>
+          </w:p>
         </w:tc>
       </w:tr>
     </w:tbl>
@@ -2337,9 +2479,9 @@
         <w:tblLook w:val="04A0" w:firstRow="1" w:lastRow="0" w:firstColumn="1" w:lastColumn="0" w:noHBand="0" w:noVBand="1"/>
       </w:tblPr>
       <w:tblGrid>
-        <w:gridCol w:w="6658"/>
-        <w:gridCol w:w="850"/>
-        <w:gridCol w:w="6946"/>
+        <w:gridCol w:w="5932"/>
+        <w:gridCol w:w="2323"/>
+        <w:gridCol w:w="6199"/>
       </w:tblGrid>
       <w:tr>
         <w:tc>
@@ -2378,19 +2520,55 @@
           <w:tcPr>
             <w:tcW w:w="6658" w:type="dxa"/>
           </w:tcPr>
-          <w:p/>
+          <w:p>
+            <w:r>
+              <w:t>${</w:t>
+            </w:r>
+            <w:proofErr w:type="spellStart"/>
+            <w:r>
+              <w:t>Detalle_Comedor</w:t>
+            </w:r>
+            <w:proofErr w:type="spellEnd"/>
+            <w:r>
+              <w:t>}</w:t>
+            </w:r>
+          </w:p>
         </w:tc>
         <w:tc>
           <w:tcPr>
             <w:tcW w:w="850" w:type="dxa"/>
           </w:tcPr>
-          <w:p/>
+          <w:p>
+            <w:r>
+              <w:t>${</w:t>
+            </w:r>
+            <w:proofErr w:type="spellStart"/>
+            <w:r>
+              <w:t>Respuesta_Comedor</w:t>
+            </w:r>
+            <w:proofErr w:type="spellEnd"/>
+            <w:r>
+              <w:t>}</w:t>
+            </w:r>
+          </w:p>
         </w:tc>
         <w:tc>
           <w:tcPr>
             <w:tcW w:w="6946" w:type="dxa"/>
           </w:tcPr>
-          <w:p/>
+          <w:p>
+            <w:r>
+              <w:t>${</w:t>
+            </w:r>
+            <w:proofErr w:type="spellStart"/>
+            <w:r>
+              <w:t>Acciones_Comedor</w:t>
+            </w:r>
+            <w:proofErr w:type="spellEnd"/>
+            <w:r>
+              <w:t>}</w:t>
+            </w:r>
+          </w:p>
         </w:tc>
       </w:tr>
     </w:tbl>
@@ -2420,9 +2598,9 @@
         <w:tblLook w:val="04A0" w:firstRow="1" w:lastRow="0" w:firstColumn="1" w:lastColumn="0" w:noHBand="0" w:noVBand="1"/>
       </w:tblPr>
       <w:tblGrid>
-        <w:gridCol w:w="6658"/>
-        <w:gridCol w:w="850"/>
-        <w:gridCol w:w="6946"/>
+        <w:gridCol w:w="6160"/>
+        <w:gridCol w:w="1859"/>
+        <w:gridCol w:w="6435"/>
       </w:tblGrid>
       <w:tr>
         <w:tc>
@@ -2461,19 +2639,55 @@
           <w:tcPr>
             <w:tcW w:w="6658" w:type="dxa"/>
           </w:tcPr>
-          <w:p/>
+          <w:p>
+            <w:r>
+              <w:t>${</w:t>
+            </w:r>
+            <w:proofErr w:type="spellStart"/>
+            <w:r>
+              <w:t>Detalle_Sala</w:t>
+            </w:r>
+            <w:proofErr w:type="spellEnd"/>
+            <w:r>
+              <w:t>}</w:t>
+            </w:r>
+          </w:p>
         </w:tc>
         <w:tc>
           <w:tcPr>
             <w:tcW w:w="850" w:type="dxa"/>
           </w:tcPr>
-          <w:p/>
+          <w:p>
+            <w:r>
+              <w:t>${</w:t>
+            </w:r>
+            <w:proofErr w:type="spellStart"/>
+            <w:r>
+              <w:t>Respuesta_Sala</w:t>
+            </w:r>
+            <w:proofErr w:type="spellEnd"/>
+            <w:r>
+              <w:t>}</w:t>
+            </w:r>
+          </w:p>
         </w:tc>
         <w:tc>
           <w:tcPr>
             <w:tcW w:w="6946" w:type="dxa"/>
           </w:tcPr>
-          <w:p/>
+          <w:p>
+            <w:r>
+              <w:t>${</w:t>
+            </w:r>
+            <w:proofErr w:type="spellStart"/>
+            <w:r>
+              <w:t>Acciones_Sala</w:t>
+            </w:r>
+            <w:proofErr w:type="spellEnd"/>
+            <w:r>
+              <w:t>}</w:t>
+            </w:r>
+          </w:p>
         </w:tc>
       </w:tr>
     </w:tbl>
@@ -2503,9 +2717,9 @@
         <w:tblLook w:val="04A0" w:firstRow="1" w:lastRow="0" w:firstColumn="1" w:lastColumn="0" w:noHBand="0" w:noVBand="1"/>
       </w:tblPr>
       <w:tblGrid>
-        <w:gridCol w:w="6658"/>
-        <w:gridCol w:w="850"/>
-        <w:gridCol w:w="6946"/>
+        <w:gridCol w:w="5853"/>
+        <w:gridCol w:w="2484"/>
+        <w:gridCol w:w="6117"/>
       </w:tblGrid>
       <w:tr>
         <w:tc>
@@ -2544,19 +2758,55 @@
           <w:tcPr>
             <w:tcW w:w="6658" w:type="dxa"/>
           </w:tcPr>
-          <w:p/>
+          <w:p>
+            <w:r>
+              <w:t>${</w:t>
+            </w:r>
+            <w:proofErr w:type="spellStart"/>
+            <w:r>
+              <w:t>Detalle_Dormitorio</w:t>
+            </w:r>
+            <w:proofErr w:type="spellEnd"/>
+            <w:r>
+              <w:t>}</w:t>
+            </w:r>
+          </w:p>
         </w:tc>
         <w:tc>
           <w:tcPr>
             <w:tcW w:w="850" w:type="dxa"/>
           </w:tcPr>
-          <w:p/>
+          <w:p>
+            <w:r>
+              <w:t>${</w:t>
+            </w:r>
+            <w:proofErr w:type="spellStart"/>
+            <w:r>
+              <w:t>Respuesta_Dormitorio</w:t>
+            </w:r>
+            <w:proofErr w:type="spellEnd"/>
+            <w:r>
+              <w:t>}</w:t>
+            </w:r>
+          </w:p>
         </w:tc>
         <w:tc>
           <w:tcPr>
             <w:tcW w:w="6946" w:type="dxa"/>
           </w:tcPr>
-          <w:p/>
+          <w:p>
+            <w:r>
+              <w:t>${</w:t>
+            </w:r>
+            <w:proofErr w:type="spellStart"/>
+            <w:r>
+              <w:t>Acciones_Dormitorio</w:t>
+            </w:r>
+            <w:proofErr w:type="spellEnd"/>
+            <w:r>
+              <w:t>}</w:t>
+            </w:r>
+          </w:p>
         </w:tc>
       </w:tr>
     </w:tbl>
@@ -2586,9 +2836,9 @@
         <w:tblLook w:val="04A0" w:firstRow="1" w:lastRow="0" w:firstColumn="1" w:lastColumn="0" w:noHBand="0" w:noVBand="1"/>
       </w:tblPr>
       <w:tblGrid>
-        <w:gridCol w:w="6658"/>
-        <w:gridCol w:w="850"/>
-        <w:gridCol w:w="6946"/>
+        <w:gridCol w:w="6089"/>
+        <w:gridCol w:w="2004"/>
+        <w:gridCol w:w="6361"/>
       </w:tblGrid>
       <w:tr>
         <w:tc>
@@ -2627,19 +2877,55 @@
           <w:tcPr>
             <w:tcW w:w="6658" w:type="dxa"/>
           </w:tcPr>
-          <w:p/>
+          <w:p>
+            <w:r>
+              <w:t>${</w:t>
+            </w:r>
+            <w:proofErr w:type="spellStart"/>
+            <w:r>
+              <w:t>Detalle_Banio</w:t>
+            </w:r>
+            <w:proofErr w:type="spellEnd"/>
+            <w:r>
+              <w:t>}</w:t>
+            </w:r>
+          </w:p>
         </w:tc>
         <w:tc>
           <w:tcPr>
             <w:tcW w:w="850" w:type="dxa"/>
           </w:tcPr>
-          <w:p/>
+          <w:p>
+            <w:r>
+              <w:t>${</w:t>
+            </w:r>
+            <w:proofErr w:type="spellStart"/>
+            <w:r>
+              <w:t>Respuesta_Banio</w:t>
+            </w:r>
+            <w:proofErr w:type="spellEnd"/>
+            <w:r>
+              <w:t>}</w:t>
+            </w:r>
+          </w:p>
         </w:tc>
         <w:tc>
           <w:tcPr>
             <w:tcW w:w="6946" w:type="dxa"/>
           </w:tcPr>
-          <w:p/>
+          <w:p>
+            <w:r>
+              <w:t>${</w:t>
+            </w:r>
+            <w:proofErr w:type="spellStart"/>
+            <w:r>
+              <w:t>Acciones_Banio</w:t>
+            </w:r>
+            <w:proofErr w:type="spellEnd"/>
+            <w:r>
+              <w:t>}</w:t>
+            </w:r>
+          </w:p>
         </w:tc>
       </w:tr>
     </w:tbl>
@@ -2669,9 +2955,9 @@
         <w:tblLook w:val="04A0" w:firstRow="1" w:lastRow="0" w:firstColumn="1" w:lastColumn="0" w:noHBand="0" w:noVBand="1"/>
       </w:tblPr>
       <w:tblGrid>
-        <w:gridCol w:w="6658"/>
-        <w:gridCol w:w="850"/>
-        <w:gridCol w:w="6946"/>
+        <w:gridCol w:w="6044"/>
+        <w:gridCol w:w="2094"/>
+        <w:gridCol w:w="6316"/>
       </w:tblGrid>
       <w:tr>
         <w:tc>
@@ -2710,19 +2996,55 @@
           <w:tcPr>
             <w:tcW w:w="6658" w:type="dxa"/>
           </w:tcPr>
-          <w:p/>
+          <w:p>
+            <w:r>
+              <w:t>${</w:t>
+            </w:r>
+            <w:proofErr w:type="spellStart"/>
+            <w:r>
+              <w:t>Detalle_Cocina</w:t>
+            </w:r>
+            <w:proofErr w:type="spellEnd"/>
+            <w:r>
+              <w:t>}</w:t>
+            </w:r>
+          </w:p>
         </w:tc>
         <w:tc>
           <w:tcPr>
             <w:tcW w:w="850" w:type="dxa"/>
           </w:tcPr>
-          <w:p/>
+          <w:p>
+            <w:r>
+              <w:t>${</w:t>
+            </w:r>
+            <w:proofErr w:type="spellStart"/>
+            <w:r>
+              <w:t>Respuesta_Cocina</w:t>
+            </w:r>
+            <w:proofErr w:type="spellEnd"/>
+            <w:r>
+              <w:t>}</w:t>
+            </w:r>
+          </w:p>
         </w:tc>
         <w:tc>
           <w:tcPr>
             <w:tcW w:w="6946" w:type="dxa"/>
           </w:tcPr>
-          <w:p/>
+          <w:p>
+            <w:r>
+              <w:t>${</w:t>
+            </w:r>
+            <w:proofErr w:type="spellStart"/>
+            <w:r>
+              <w:t>Acciones_Cocina</w:t>
+            </w:r>
+            <w:proofErr w:type="spellEnd"/>
+            <w:r>
+              <w:t>}</w:t>
+            </w:r>
+          </w:p>
         </w:tc>
       </w:tr>
     </w:tbl>

</xml_diff>